<commit_message>
Se han realizado modificaciones sobre la versión inicial, concretamente, se ha profundizado a la hora de definir l aaplicacion
</commit_message>
<xml_diff>
--- a/Docs/Plan de trabajo.docx
+++ b/Docs/Plan de trabajo.docx
@@ -30,6 +30,29 @@
       <w:r>
         <w:t>, el enduro…</w:t>
       </w:r>
+    </w:p>
+    <w:p>
+      <w:r>
+        <w:t xml:space="preserve">Esta aplicación se va a llamar </w:t>
+      </w:r>
+      <w:proofErr w:type="spellStart"/>
+      <w:r>
+        <w:t>kedadas</w:t>
+      </w:r>
+      <w:proofErr w:type="spellEnd"/>
+      <w:r>
+        <w:t xml:space="preserve">. Será creada para que los usuarios puedan quedar para ir al monte, ya sea a hacer rutas de enduro, </w:t>
+      </w:r>
+      <w:proofErr w:type="spellStart"/>
+      <w:r>
+        <w:t>btt</w:t>
+      </w:r>
+      <w:proofErr w:type="spellEnd"/>
+      <w:r>
+        <w:t xml:space="preserve">, alpinismo… Está aplicación además de permitir quedar, permite hacer un seguimiento de la kedada en tiempo real, con un pequeño mapita, un chat un botón para compartir contenidos multimedia y un botón para realizar una llamada de emergencia en caso de que sea necesario. </w:t>
+      </w:r>
+      <w:bookmarkStart w:id="0" w:name="_GoBack"/>
+      <w:bookmarkEnd w:id="0"/>
     </w:p>
     <w:p>
       <w:pPr>
@@ -185,12 +208,7 @@
         </w:numPr>
       </w:pPr>
       <w:r>
-        <w:t>10 de mayo</w:t>
-      </w:r>
-      <w:bookmarkStart w:id="0" w:name="_GoBack"/>
-      <w:bookmarkEnd w:id="0"/>
-      <w:r>
-        <w:t>: primera versión de la app, esta versión sí que será pública.</w:t>
+        <w:t>10 de mayo: primera versión de la app, esta versión sí que será pública.</w:t>
       </w:r>
     </w:p>
     <w:sectPr>

</xml_diff>